<commit_message>
2.7 Hind and Syria updates
Added range on Cyprus
Added Hinds to FARPs and Range
Carrier spawns are back to group per aircraft
... more
</commit_message>
<xml_diff>
--- a/Briefing.docx
+++ b/Briefing.docx
@@ -273,44 +273,151 @@
     </w:p>
     <w:p>
       <w:r>
-        <w:t>- TEXACO 2-1 [KC-135] 57Y, 317.725 AM, FL240</w:t>
-      </w:r>
-    </w:p>
-    <w:p>
-      <w:r>
-        <w:t>- SHELL 2-1 [KC-135MPRS] 47Y, 317.775 AM (L 7), FL220</w:t>
-      </w:r>
-    </w:p>
-    <w:p>
-      <w:r>
-        <w:t xml:space="preserve">- ARCO 2-1 [KC-130] 37Y, 317.75 AM, FL200 </w:t>
-      </w:r>
-    </w:p>
-    <w:p/>
-    <w:p>
-      <w:r>
-        <w:t>Track AR-XC (South)</w:t>
-      </w:r>
-    </w:p>
-    <w:p>
-      <w:r>
-        <w:t>- TEXACO 3-1 [KC-135] 124Y, 276.150 AM, FL240</w:t>
-      </w:r>
-    </w:p>
-    <w:p>
-      <w:r>
-        <w:t>- SHELL 3-1 [KC-135MPRS] 120Y, 276.100 AM (L 8), FL220</w:t>
-      </w:r>
-    </w:p>
-    <w:p>
-      <w:r>
-        <w:t xml:space="preserve">- ARCO 3-1 [KC-130] 116Y, 276.125 AM, FL200 </w:t>
-      </w:r>
-    </w:p>
-    <w:p>
+        <w:t>- SHELL 2-1 [KC-135MPRS-drogue] 42</w:t>
+      </w:r>
+      <w:r>
+        <w:t>X</w:t>
+      </w:r>
+      <w:r>
+        <w:t>, FL220, 317.7</w:t>
+      </w:r>
+      <w:r>
+        <w:t>25</w:t>
+      </w:r>
+      <w:r>
+        <w:t xml:space="preserve"> AM</w:t>
+      </w:r>
+    </w:p>
+    <w:p>
+      <w:r>
+        <w:t>- TEXACO 2-1 [KC-135</w:t>
+      </w:r>
+      <w:r>
+        <w:t>-boom</w:t>
+      </w:r>
+      <w:r>
+        <w:t>] 5</w:t>
+      </w:r>
+      <w:r>
+        <w:t>2</w:t>
+      </w:r>
+      <w:r>
+        <w:t>X</w:t>
+      </w:r>
+      <w:r>
+        <w:t>, FL240, 317.650 AM (TKR1</w:t>
+      </w:r>
+      <w:r>
+        <w:t xml:space="preserve"> </w:t>
+      </w:r>
+      <w:r>
+        <w:t>-</w:t>
+      </w:r>
+      <w:r>
+        <w:t xml:space="preserve"> </w:t>
+      </w:r>
+      <w:r>
+        <w:t>F16s)</w:t>
+      </w:r>
+    </w:p>
+    <w:p>
+      <w:r>
+        <w:t>- ARCO 2-1 [KC-130</w:t>
+      </w:r>
+      <w:r>
+        <w:t>-drogue</w:t>
+      </w:r>
+      <w:r>
+        <w:t xml:space="preserve">] </w:t>
+      </w:r>
+      <w:r>
+        <w:t>62</w:t>
+      </w:r>
+      <w:r>
+        <w:t>X</w:t>
+      </w:r>
       <w:bookmarkStart w:id="0" w:name="_GoBack"/>
       <w:bookmarkEnd w:id="0"/>
-    </w:p>
+      <w:r>
+        <w:t xml:space="preserve">, FL200, </w:t>
+      </w:r>
+      <w:r>
+        <w:t>276.100</w:t>
+      </w:r>
+      <w:r>
+        <w:t xml:space="preserve"> AM</w:t>
+      </w:r>
+      <w:r>
+        <w:t xml:space="preserve"> (TKR2)</w:t>
+      </w:r>
+    </w:p>
+    <w:p/>
+    <w:p>
+      <w:r>
+        <w:t>Track AR-XC (South)</w:t>
+      </w:r>
+    </w:p>
+    <w:p>
+      <w:r>
+        <w:t>- SHELL 3-1 [KC-135MPRS-drogue] 120</w:t>
+      </w:r>
+      <w:r>
+        <w:t>X</w:t>
+      </w:r>
+      <w:r>
+        <w:t xml:space="preserve">, FL220, </w:t>
+      </w:r>
+      <w:r>
+        <w:t>317.775</w:t>
+      </w:r>
+      <w:r>
+        <w:t xml:space="preserve"> AM</w:t>
+      </w:r>
+      <w:r>
+        <w:t xml:space="preserve"> (TKR1)</w:t>
+      </w:r>
+    </w:p>
+    <w:p>
+      <w:r>
+        <w:t>- TEXACO 3-1 [KC-135</w:t>
+      </w:r>
+      <w:r>
+        <w:t>-boom] 124</w:t>
+      </w:r>
+      <w:r>
+        <w:t>X</w:t>
+      </w:r>
+      <w:r>
+        <w:t>, FL240, 317.750 AM (TKR2</w:t>
+      </w:r>
+      <w:r>
+        <w:t xml:space="preserve"> </w:t>
+      </w:r>
+      <w:r>
+        <w:t>-</w:t>
+      </w:r>
+      <w:r>
+        <w:t xml:space="preserve"> </w:t>
+      </w:r>
+      <w:r>
+        <w:t>F16s)</w:t>
+      </w:r>
+    </w:p>
+    <w:p>
+      <w:r>
+        <w:t>- ARCO 3-1 [KC-130</w:t>
+      </w:r>
+      <w:r>
+        <w:t>-drogue] 116</w:t>
+      </w:r>
+      <w:r>
+        <w:t>X</w:t>
+      </w:r>
+      <w:r>
+        <w:t>, FL200, 276.125 AM</w:t>
+      </w:r>
+    </w:p>
+    <w:p/>
     <w:p>
       <w:r>
         <w:t>Carrier S3-B</w:t>

</xml_diff>